<commit_message>
modify the estimation function at single point by adding yj matrix factorization
</commit_message>
<xml_diff>
--- a/Báo cáo.docx
+++ b/Báo cáo.docx
@@ -9421,6 +9421,96 @@
               </m:r>
             </m:sup>
           </m:sSubSup>
+          <m:r>
+            <w:rPr>
+              <w:rFonts w:ascii="Cambria Math" w:hAnsi="Cambria Math"/>
+            </w:rPr>
+            <m:t xml:space="preserve">+ </m:t>
+          </m:r>
+          <m:f>
+            <m:fPr>
+              <m:ctrlPr>
+                <w:rPr>
+                  <w:rFonts w:ascii="Cambria Math" w:hAnsi="Cambria Math"/>
+                </w:rPr>
+              </m:ctrlPr>
+            </m:fPr>
+            <m:num>
+              <m:r>
+                <w:rPr>
+                  <w:rFonts w:ascii="Cambria Math" w:hAnsi="Cambria Math"/>
+                  <w:lang w:val="vi-VN"/>
+                </w:rPr>
+                <m:t>λ</m:t>
+              </m:r>
+            </m:num>
+            <m:den>
+              <m:r>
+                <m:rPr>
+                  <m:sty m:val="p"/>
+                </m:rPr>
+                <w:rPr>
+                  <w:rFonts w:ascii="Cambria Math" w:hAnsi="Cambria Math"/>
+                  <w:lang w:val="vi-VN"/>
+                </w:rPr>
+                <m:t>2</m:t>
+              </m:r>
+            </m:den>
+          </m:f>
+          <m:r>
+            <m:rPr>
+              <m:sty m:val="p"/>
+            </m:rPr>
+            <w:rPr>
+              <w:rFonts w:ascii="Cambria Math" w:hAnsi="Cambria Math"/>
+              <w:lang w:val="vi-VN"/>
+            </w:rPr>
+            <m:t>.</m:t>
+          </m:r>
+          <m:sSubSup>
+            <m:sSubSupPr>
+              <m:ctrlPr>
+                <w:rPr>
+                  <w:rFonts w:ascii="Cambria Math" w:hAnsi="Cambria Math" w:cs="Times New Roman"/>
+                  <w:b/>
+                  <w:i/>
+                </w:rPr>
+              </m:ctrlPr>
+            </m:sSubSupPr>
+            <m:e>
+              <m:r>
+                <m:rPr>
+                  <m:sty m:val="bi"/>
+                </m:rPr>
+                <w:rPr>
+                  <w:rFonts w:ascii="Cambria Math" w:hAnsi="Cambria Math" w:cs="Times New Roman"/>
+                </w:rPr>
+                <m:t>y</m:t>
+              </m:r>
+            </m:e>
+            <m:sub>
+              <m:r>
+                <m:rPr>
+                  <m:sty m:val="bi"/>
+                </m:rPr>
+                <w:rPr>
+                  <w:rFonts w:ascii="Cambria Math" w:hAnsi="Cambria Math" w:cs="Times New Roman"/>
+                </w:rPr>
+                <m:t>j</m:t>
+              </m:r>
+            </m:sub>
+            <m:sup>
+              <m:r>
+                <m:rPr>
+                  <m:sty m:val="bi"/>
+                </m:rPr>
+                <w:rPr>
+                  <w:rFonts w:ascii="Cambria Math" w:hAnsi="Cambria Math" w:cs="Times New Roman"/>
+                </w:rPr>
+                <m:t>2</m:t>
+              </m:r>
+            </m:sup>
+          </m:sSubSup>
         </m:oMath>
       </m:oMathPara>
     </w:p>
@@ -34898,16 +34988,17 @@
     <w:rsid w:val="008E50AE"/>
     <w:rsid w:val="00992E7F"/>
     <w:rsid w:val="009B7213"/>
+    <w:rsid w:val="00AD35A6"/>
     <w:rsid w:val="00AF1340"/>
     <w:rsid w:val="00B4167C"/>
     <w:rsid w:val="00B51415"/>
+    <w:rsid w:val="00C06A2B"/>
     <w:rsid w:val="00CD6B9D"/>
     <w:rsid w:val="00D10F54"/>
     <w:rsid w:val="00D65204"/>
     <w:rsid w:val="00D72265"/>
     <w:rsid w:val="00DC4C59"/>
     <w:rsid w:val="00E70A4B"/>
-    <w:rsid w:val="00F817C0"/>
   </w:rsids>
   <m:mathPr>
     <m:mathFont m:val="Cambria Math"/>

</xml_diff>